<commit_message>
Updating files and folders till week 3 task
</commit_message>
<xml_diff>
--- a/Task doc.docx
+++ b/Task doc.docx
@@ -90,16 +90,7 @@
           <w:sz w:val="32"/>
           <w:szCs w:val="32"/>
         </w:rPr>
-        <w:t xml:space="preserve">WEEK 1 – </w:t>
-      </w:r>
-      <w:r>
-        <w:rPr>
-          <w:b/>
-          <w:bCs/>
-          <w:sz w:val="32"/>
-          <w:szCs w:val="32"/>
-        </w:rPr>
-        <w:t>TASK:</w:t>
+        <w:t xml:space="preserve">WEEK 1 </w:t>
       </w:r>
     </w:p>
     <w:p>
@@ -286,7 +277,15 @@
     </w:p>
     <w:p>
       <w:r>
-        <w:t>Task-1 gave me a strong foundation in Django backend development and database design. I now have a working structure similar to real freelancing platforms, ready for API development, authentication, and frontend integration.</w:t>
+        <w:t xml:space="preserve">Task-1 gave me a strong foundation in Django backend development and database design. I now have a working structure </w:t>
+      </w:r>
+      <w:proofErr w:type="gramStart"/>
+      <w:r>
+        <w:t>similar to</w:t>
+      </w:r>
+      <w:proofErr w:type="gramEnd"/>
+      <w:r>
+        <w:t xml:space="preserve"> real freelancing platforms, ready for API development, authentication, and frontend integration.</w:t>
       </w:r>
     </w:p>
     <w:p>
@@ -306,7 +305,7 @@
           <w:szCs w:val="32"/>
         </w:rPr>
         <w:lastRenderedPageBreak/>
-        <w:t>WEEK 2 – TASK:</w:t>
+        <w:t xml:space="preserve">WEEK 2 </w:t>
       </w:r>
     </w:p>
     <w:p>
@@ -505,7 +504,15 @@
         </w:numPr>
       </w:pPr>
       <w:r>
-        <w:t>I faced issues while installing and configuring PostgreSQL, mainly with connection errors and pgAdmin not opening.</w:t>
+        <w:t xml:space="preserve">I faced issues while installing and configuring PostgreSQL, mainly with connection errors and </w:t>
+      </w:r>
+      <w:proofErr w:type="spellStart"/>
+      <w:r>
+        <w:t>pgAdmin</w:t>
+      </w:r>
+      <w:proofErr w:type="spellEnd"/>
+      <w:r>
+        <w:t xml:space="preserve"> not opening.</w:t>
       </w:r>
     </w:p>
     <w:p>
@@ -541,7 +548,23 @@
         </w:numPr>
       </w:pPr>
       <w:r>
-        <w:t>I also encountered CORS errors, which were fixed after properly configuring django-cors-headers.</w:t>
+        <w:t xml:space="preserve">I also encountered CORS errors, which were fixed after properly configuring </w:t>
+      </w:r>
+      <w:proofErr w:type="spellStart"/>
+      <w:r>
+        <w:t>django</w:t>
+      </w:r>
+      <w:proofErr w:type="spellEnd"/>
+      <w:r>
+        <w:t>-</w:t>
+      </w:r>
+      <w:proofErr w:type="spellStart"/>
+      <w:r>
+        <w:t>cors</w:t>
+      </w:r>
+      <w:proofErr w:type="spellEnd"/>
+      <w:r>
+        <w:t>-headers.</w:t>
       </w:r>
     </w:p>
     <w:p>
@@ -553,7 +576,15 @@
         </w:numPr>
       </w:pPr>
       <w:r>
-        <w:t>Some API responses didn’t show in the React frontend until I corrected the state-handling and axios logic.</w:t>
+        <w:t xml:space="preserve">Some API responses didn’t show in the React frontend until I corrected the state-handling and </w:t>
+      </w:r>
+      <w:proofErr w:type="spellStart"/>
+      <w:r>
+        <w:t>axios</w:t>
+      </w:r>
+      <w:proofErr w:type="spellEnd"/>
+      <w:r>
+        <w:t xml:space="preserve"> logic.</w:t>
       </w:r>
     </w:p>
     <w:p>
@@ -594,6 +625,335 @@
       </w:pPr>
       <w:r>
         <w:t xml:space="preserve"> Frontend is connected and functional, allowing users to register and log in through React, with all data successfully stored in PostgreSQL.</w:t>
+      </w:r>
+    </w:p>
+    <w:p>
+      <w:pPr>
+        <w:rPr>
+          <w:b/>
+          <w:bCs/>
+          <w:sz w:val="32"/>
+          <w:szCs w:val="32"/>
+        </w:rPr>
+      </w:pPr>
+      <w:r>
+        <w:rPr>
+          <w:b/>
+          <w:bCs/>
+          <w:sz w:val="32"/>
+          <w:szCs w:val="32"/>
+        </w:rPr>
+        <w:lastRenderedPageBreak/>
+        <w:t>WEEK -</w:t>
+      </w:r>
+      <w:proofErr w:type="gramStart"/>
+      <w:r>
+        <w:rPr>
+          <w:b/>
+          <w:bCs/>
+          <w:sz w:val="32"/>
+          <w:szCs w:val="32"/>
+        </w:rPr>
+        <w:t>3 :</w:t>
+      </w:r>
+      <w:proofErr w:type="gramEnd"/>
+    </w:p>
+    <w:p>
+      <w:pPr>
+        <w:rPr>
+          <w:b/>
+          <w:bCs/>
+        </w:rPr>
+      </w:pPr>
+      <w:r>
+        <w:rPr>
+          <w:b/>
+          <w:bCs/>
+        </w:rPr>
+        <w:t>TASK GIVEN:</w:t>
+      </w:r>
+    </w:p>
+    <w:p>
+      <w:pPr>
+        <w:pStyle w:val="ListParagraph"/>
+        <w:numPr>
+          <w:ilvl w:val="0"/>
+          <w:numId w:val="15"/>
+        </w:numPr>
+      </w:pPr>
+      <w:r>
+        <w:t>Implement Profile model (portfolio, skills, hourly rate, availability).</w:t>
+      </w:r>
+    </w:p>
+    <w:p>
+      <w:pPr>
+        <w:pStyle w:val="ListParagraph"/>
+        <w:numPr>
+          <w:ilvl w:val="0"/>
+          <w:numId w:val="15"/>
+        </w:numPr>
+      </w:pPr>
+      <w:r>
+        <w:t>Project posting endpoints: create, read, update, delete (Clients).</w:t>
+      </w:r>
+    </w:p>
+    <w:p>
+      <w:pPr>
+        <w:pStyle w:val="ListParagraph"/>
+        <w:numPr>
+          <w:ilvl w:val="0"/>
+          <w:numId w:val="15"/>
+        </w:numPr>
+      </w:pPr>
+      <w:r>
+        <w:t>Implement search/filter APIs (by skill, budget, duration)</w:t>
+      </w:r>
+    </w:p>
+    <w:p>
+      <w:pPr>
+        <w:rPr>
+          <w:b/>
+          <w:bCs/>
+        </w:rPr>
+      </w:pPr>
+      <w:r>
+        <w:rPr>
+          <w:b/>
+          <w:bCs/>
+        </w:rPr>
+        <w:t>LEARNING OUTCOMES:</w:t>
+      </w:r>
+    </w:p>
+    <w:p>
+      <w:r>
+        <w:t>By completing Week 3 tasks, the following skills and concepts were learned:</w:t>
+      </w:r>
+    </w:p>
+    <w:p>
+      <w:pPr>
+        <w:numPr>
+          <w:ilvl w:val="0"/>
+          <w:numId w:val="16"/>
+        </w:numPr>
+      </w:pPr>
+      <w:r>
+        <w:t>Understanding and implementing One-to-One and Many-to-Many relationships in Django.</w:t>
+      </w:r>
+    </w:p>
+    <w:p>
+      <w:pPr>
+        <w:numPr>
+          <w:ilvl w:val="0"/>
+          <w:numId w:val="16"/>
+        </w:numPr>
+      </w:pPr>
+      <w:r>
+        <w:t>Creating secure RESTful APIs using Django REST Framework.</w:t>
+      </w:r>
+    </w:p>
+    <w:p>
+      <w:pPr>
+        <w:numPr>
+          <w:ilvl w:val="0"/>
+          <w:numId w:val="16"/>
+        </w:numPr>
+      </w:pPr>
+      <w:r>
+        <w:t xml:space="preserve">Using </w:t>
+      </w:r>
+      <w:proofErr w:type="spellStart"/>
+      <w:r>
+        <w:t>ModelViewSet</w:t>
+      </w:r>
+      <w:proofErr w:type="spellEnd"/>
+      <w:r>
+        <w:t xml:space="preserve"> to simplify CRUD operations.</w:t>
+      </w:r>
+    </w:p>
+    <w:p>
+      <w:pPr>
+        <w:numPr>
+          <w:ilvl w:val="0"/>
+          <w:numId w:val="16"/>
+        </w:numPr>
+      </w:pPr>
+      <w:r>
+        <w:t xml:space="preserve">Implementing JWT-based authentication using </w:t>
+      </w:r>
+      <w:proofErr w:type="spellStart"/>
+      <w:r>
+        <w:t>SimpleJWT</w:t>
+      </w:r>
+      <w:proofErr w:type="spellEnd"/>
+      <w:r>
+        <w:t>.</w:t>
+      </w:r>
+    </w:p>
+    <w:p>
+      <w:pPr>
+        <w:numPr>
+          <w:ilvl w:val="0"/>
+          <w:numId w:val="16"/>
+        </w:numPr>
+      </w:pPr>
+      <w:r>
+        <w:t>Applying search and filtering mechanisms using query parameters.</w:t>
+      </w:r>
+    </w:p>
+    <w:p>
+      <w:pPr>
+        <w:numPr>
+          <w:ilvl w:val="0"/>
+          <w:numId w:val="16"/>
+        </w:numPr>
+      </w:pPr>
+      <w:r>
+        <w:t>Testing APIs using tools like Thunder Client.</w:t>
+      </w:r>
+    </w:p>
+    <w:p>
+      <w:pPr>
+        <w:numPr>
+          <w:ilvl w:val="0"/>
+          <w:numId w:val="16"/>
+        </w:numPr>
+      </w:pPr>
+      <w:r>
+        <w:t>Debugging real-world backend issues related to authentication, admin customization, and migrations.</w:t>
+      </w:r>
+    </w:p>
+    <w:p>
+      <w:pPr>
+        <w:rPr>
+          <w:b/>
+          <w:bCs/>
+        </w:rPr>
+      </w:pPr>
+      <w:r>
+        <w:rPr>
+          <w:b/>
+          <w:bCs/>
+        </w:rPr>
+        <w:t>CHALLENGES:</w:t>
+      </w:r>
+    </w:p>
+    <w:p>
+      <w:pPr>
+        <w:pStyle w:val="ListParagraph"/>
+        <w:numPr>
+          <w:ilvl w:val="0"/>
+          <w:numId w:val="17"/>
+        </w:numPr>
+      </w:pPr>
+      <w:r>
+        <w:t>Handling migration errors when adding non-nullable fields to existing models.</w:t>
+      </w:r>
+    </w:p>
+    <w:p>
+      <w:pPr>
+        <w:pStyle w:val="ListParagraph"/>
+        <w:numPr>
+          <w:ilvl w:val="0"/>
+          <w:numId w:val="17"/>
+        </w:numPr>
+      </w:pPr>
+      <w:r>
+        <w:t>Debugging 404 errors due to incorrect URL routing and router configurations.</w:t>
+      </w:r>
+    </w:p>
+    <w:p>
+      <w:pPr>
+        <w:pStyle w:val="ListParagraph"/>
+        <w:numPr>
+          <w:ilvl w:val="0"/>
+          <w:numId w:val="17"/>
+        </w:numPr>
+      </w:pPr>
+      <w:r>
+        <w:t>Resolving JWT authentication issues, including expired tokens and incorrect payload fields.</w:t>
+      </w:r>
+    </w:p>
+    <w:p>
+      <w:pPr>
+        <w:pStyle w:val="ListParagraph"/>
+        <w:numPr>
+          <w:ilvl w:val="0"/>
+          <w:numId w:val="17"/>
+        </w:numPr>
+      </w:pPr>
+      <w:r>
+        <w:t>Fixing Django Admin crashes caused by missing username in a custom User model.</w:t>
+      </w:r>
+    </w:p>
+    <w:p>
+      <w:pPr>
+        <w:pStyle w:val="ListParagraph"/>
+        <w:numPr>
+          <w:ilvl w:val="0"/>
+          <w:numId w:val="17"/>
+        </w:numPr>
+      </w:pPr>
+      <w:r>
+        <w:t>Understanding proper use of access tokens vs refresh tokens.</w:t>
+      </w:r>
+    </w:p>
+    <w:p>
+      <w:pPr>
+        <w:pStyle w:val="ListParagraph"/>
+        <w:numPr>
+          <w:ilvl w:val="0"/>
+          <w:numId w:val="17"/>
+        </w:numPr>
+      </w:pPr>
+      <w:r>
+        <w:t>Ensuring filtered API responses matched database records correctly.</w:t>
+      </w:r>
+    </w:p>
+    <w:p>
+      <w:pPr>
+        <w:rPr>
+          <w:b/>
+          <w:bCs/>
+        </w:rPr>
+      </w:pPr>
+      <w:r>
+        <w:rPr>
+          <w:b/>
+          <w:bCs/>
+        </w:rPr>
+        <w:t>CONCLUSION:</w:t>
+      </w:r>
+    </w:p>
+    <w:p>
+      <w:pPr>
+        <w:pStyle w:val="ListParagraph"/>
+        <w:numPr>
+          <w:ilvl w:val="0"/>
+          <w:numId w:val="17"/>
+        </w:numPr>
+      </w:pPr>
+      <w:r>
+        <w:t xml:space="preserve">Week 3 enhanced the </w:t>
+      </w:r>
+      <w:proofErr w:type="spellStart"/>
+      <w:r>
+        <w:t>TalentLink</w:t>
+      </w:r>
+      <w:proofErr w:type="spellEnd"/>
+      <w:r>
+        <w:t xml:space="preserve"> backend by implementing profile management, project CRUD operations, and search/filter APIs, enabling smooth interaction between clients and freelancers.</w:t>
+      </w:r>
+    </w:p>
+    <w:p>
+      <w:pPr>
+        <w:pStyle w:val="ListParagraph"/>
+        <w:numPr>
+          <w:ilvl w:val="0"/>
+          <w:numId w:val="17"/>
+        </w:numPr>
+      </w:pPr>
+      <w:r>
+        <w:t>These implementations improved the system’s robustness, scalability, and security, laying a strong foundation for frontend integration and future feature expansion.</w:t>
       </w:r>
     </w:p>
     <w:sectPr>
@@ -1973,6 +2333,119 @@
     </w:lvl>
   </w:abstractNum>
   <w:abstractNum w:abstractNumId="12" w15:restartNumberingAfterBreak="0">
+    <w:nsid w:val="638B08B9"/>
+    <w:multiLevelType w:val="hybridMultilevel"/>
+    <w:tmpl w:val="C0DE9AD0"/>
+    <w:lvl w:ilvl="0" w:tplc="40090001">
+      <w:start w:val="1"/>
+      <w:numFmt w:val="bullet"/>
+      <w:lvlText w:val=""/>
+      <w:lvlJc w:val="left"/>
+      <w:pPr>
+        <w:ind w:left="720" w:hanging="360"/>
+      </w:pPr>
+      <w:rPr>
+        <w:rFonts w:ascii="Symbol" w:hAnsi="Symbol" w:hint="default"/>
+      </w:rPr>
+    </w:lvl>
+    <w:lvl w:ilvl="1" w:tplc="40090003" w:tentative="1">
+      <w:start w:val="1"/>
+      <w:numFmt w:val="bullet"/>
+      <w:lvlText w:val="o"/>
+      <w:lvlJc w:val="left"/>
+      <w:pPr>
+        <w:ind w:left="1440" w:hanging="360"/>
+      </w:pPr>
+      <w:rPr>
+        <w:rFonts w:ascii="Courier New" w:hAnsi="Courier New" w:cs="Courier New" w:hint="default"/>
+      </w:rPr>
+    </w:lvl>
+    <w:lvl w:ilvl="2" w:tplc="40090005" w:tentative="1">
+      <w:start w:val="1"/>
+      <w:numFmt w:val="bullet"/>
+      <w:lvlText w:val=""/>
+      <w:lvlJc w:val="left"/>
+      <w:pPr>
+        <w:ind w:left="2160" w:hanging="360"/>
+      </w:pPr>
+      <w:rPr>
+        <w:rFonts w:ascii="Wingdings" w:hAnsi="Wingdings" w:hint="default"/>
+      </w:rPr>
+    </w:lvl>
+    <w:lvl w:ilvl="3" w:tplc="40090001" w:tentative="1">
+      <w:start w:val="1"/>
+      <w:numFmt w:val="bullet"/>
+      <w:lvlText w:val=""/>
+      <w:lvlJc w:val="left"/>
+      <w:pPr>
+        <w:ind w:left="2880" w:hanging="360"/>
+      </w:pPr>
+      <w:rPr>
+        <w:rFonts w:ascii="Symbol" w:hAnsi="Symbol" w:hint="default"/>
+      </w:rPr>
+    </w:lvl>
+    <w:lvl w:ilvl="4" w:tplc="40090003" w:tentative="1">
+      <w:start w:val="1"/>
+      <w:numFmt w:val="bullet"/>
+      <w:lvlText w:val="o"/>
+      <w:lvlJc w:val="left"/>
+      <w:pPr>
+        <w:ind w:left="3600" w:hanging="360"/>
+      </w:pPr>
+      <w:rPr>
+        <w:rFonts w:ascii="Courier New" w:hAnsi="Courier New" w:cs="Courier New" w:hint="default"/>
+      </w:rPr>
+    </w:lvl>
+    <w:lvl w:ilvl="5" w:tplc="40090005" w:tentative="1">
+      <w:start w:val="1"/>
+      <w:numFmt w:val="bullet"/>
+      <w:lvlText w:val=""/>
+      <w:lvlJc w:val="left"/>
+      <w:pPr>
+        <w:ind w:left="4320" w:hanging="360"/>
+      </w:pPr>
+      <w:rPr>
+        <w:rFonts w:ascii="Wingdings" w:hAnsi="Wingdings" w:hint="default"/>
+      </w:rPr>
+    </w:lvl>
+    <w:lvl w:ilvl="6" w:tplc="40090001" w:tentative="1">
+      <w:start w:val="1"/>
+      <w:numFmt w:val="bullet"/>
+      <w:lvlText w:val=""/>
+      <w:lvlJc w:val="left"/>
+      <w:pPr>
+        <w:ind w:left="5040" w:hanging="360"/>
+      </w:pPr>
+      <w:rPr>
+        <w:rFonts w:ascii="Symbol" w:hAnsi="Symbol" w:hint="default"/>
+      </w:rPr>
+    </w:lvl>
+    <w:lvl w:ilvl="7" w:tplc="40090003" w:tentative="1">
+      <w:start w:val="1"/>
+      <w:numFmt w:val="bullet"/>
+      <w:lvlText w:val="o"/>
+      <w:lvlJc w:val="left"/>
+      <w:pPr>
+        <w:ind w:left="5760" w:hanging="360"/>
+      </w:pPr>
+      <w:rPr>
+        <w:rFonts w:ascii="Courier New" w:hAnsi="Courier New" w:cs="Courier New" w:hint="default"/>
+      </w:rPr>
+    </w:lvl>
+    <w:lvl w:ilvl="8" w:tplc="40090005" w:tentative="1">
+      <w:start w:val="1"/>
+      <w:numFmt w:val="bullet"/>
+      <w:lvlText w:val=""/>
+      <w:lvlJc w:val="left"/>
+      <w:pPr>
+        <w:ind w:left="6480" w:hanging="360"/>
+      </w:pPr>
+      <w:rPr>
+        <w:rFonts w:ascii="Wingdings" w:hAnsi="Wingdings" w:hint="default"/>
+      </w:rPr>
+    </w:lvl>
+  </w:abstractNum>
+  <w:abstractNum w:abstractNumId="13" w15:restartNumberingAfterBreak="0">
     <w:nsid w:val="65C15F04"/>
     <w:multiLevelType w:val="hybridMultilevel"/>
     <w:tmpl w:val="AAE22DC6"/>
@@ -2085,7 +2558,233 @@
       </w:rPr>
     </w:lvl>
   </w:abstractNum>
-  <w:abstractNum w:abstractNumId="13" w15:restartNumberingAfterBreak="0">
+  <w:abstractNum w:abstractNumId="14" w15:restartNumberingAfterBreak="0">
+    <w:nsid w:val="65CC11E3"/>
+    <w:multiLevelType w:val="hybridMultilevel"/>
+    <w:tmpl w:val="D24E9F3E"/>
+    <w:lvl w:ilvl="0" w:tplc="40090001">
+      <w:start w:val="1"/>
+      <w:numFmt w:val="bullet"/>
+      <w:lvlText w:val=""/>
+      <w:lvlJc w:val="left"/>
+      <w:pPr>
+        <w:ind w:left="720" w:hanging="360"/>
+      </w:pPr>
+      <w:rPr>
+        <w:rFonts w:ascii="Symbol" w:hAnsi="Symbol" w:hint="default"/>
+      </w:rPr>
+    </w:lvl>
+    <w:lvl w:ilvl="1" w:tplc="40090003" w:tentative="1">
+      <w:start w:val="1"/>
+      <w:numFmt w:val="bullet"/>
+      <w:lvlText w:val="o"/>
+      <w:lvlJc w:val="left"/>
+      <w:pPr>
+        <w:ind w:left="1440" w:hanging="360"/>
+      </w:pPr>
+      <w:rPr>
+        <w:rFonts w:ascii="Courier New" w:hAnsi="Courier New" w:cs="Courier New" w:hint="default"/>
+      </w:rPr>
+    </w:lvl>
+    <w:lvl w:ilvl="2" w:tplc="40090005" w:tentative="1">
+      <w:start w:val="1"/>
+      <w:numFmt w:val="bullet"/>
+      <w:lvlText w:val=""/>
+      <w:lvlJc w:val="left"/>
+      <w:pPr>
+        <w:ind w:left="2160" w:hanging="360"/>
+      </w:pPr>
+      <w:rPr>
+        <w:rFonts w:ascii="Wingdings" w:hAnsi="Wingdings" w:hint="default"/>
+      </w:rPr>
+    </w:lvl>
+    <w:lvl w:ilvl="3" w:tplc="40090001" w:tentative="1">
+      <w:start w:val="1"/>
+      <w:numFmt w:val="bullet"/>
+      <w:lvlText w:val=""/>
+      <w:lvlJc w:val="left"/>
+      <w:pPr>
+        <w:ind w:left="2880" w:hanging="360"/>
+      </w:pPr>
+      <w:rPr>
+        <w:rFonts w:ascii="Symbol" w:hAnsi="Symbol" w:hint="default"/>
+      </w:rPr>
+    </w:lvl>
+    <w:lvl w:ilvl="4" w:tplc="40090003" w:tentative="1">
+      <w:start w:val="1"/>
+      <w:numFmt w:val="bullet"/>
+      <w:lvlText w:val="o"/>
+      <w:lvlJc w:val="left"/>
+      <w:pPr>
+        <w:ind w:left="3600" w:hanging="360"/>
+      </w:pPr>
+      <w:rPr>
+        <w:rFonts w:ascii="Courier New" w:hAnsi="Courier New" w:cs="Courier New" w:hint="default"/>
+      </w:rPr>
+    </w:lvl>
+    <w:lvl w:ilvl="5" w:tplc="40090005" w:tentative="1">
+      <w:start w:val="1"/>
+      <w:numFmt w:val="bullet"/>
+      <w:lvlText w:val=""/>
+      <w:lvlJc w:val="left"/>
+      <w:pPr>
+        <w:ind w:left="4320" w:hanging="360"/>
+      </w:pPr>
+      <w:rPr>
+        <w:rFonts w:ascii="Wingdings" w:hAnsi="Wingdings" w:hint="default"/>
+      </w:rPr>
+    </w:lvl>
+    <w:lvl w:ilvl="6" w:tplc="40090001" w:tentative="1">
+      <w:start w:val="1"/>
+      <w:numFmt w:val="bullet"/>
+      <w:lvlText w:val=""/>
+      <w:lvlJc w:val="left"/>
+      <w:pPr>
+        <w:ind w:left="5040" w:hanging="360"/>
+      </w:pPr>
+      <w:rPr>
+        <w:rFonts w:ascii="Symbol" w:hAnsi="Symbol" w:hint="default"/>
+      </w:rPr>
+    </w:lvl>
+    <w:lvl w:ilvl="7" w:tplc="40090003" w:tentative="1">
+      <w:start w:val="1"/>
+      <w:numFmt w:val="bullet"/>
+      <w:lvlText w:val="o"/>
+      <w:lvlJc w:val="left"/>
+      <w:pPr>
+        <w:ind w:left="5760" w:hanging="360"/>
+      </w:pPr>
+      <w:rPr>
+        <w:rFonts w:ascii="Courier New" w:hAnsi="Courier New" w:cs="Courier New" w:hint="default"/>
+      </w:rPr>
+    </w:lvl>
+    <w:lvl w:ilvl="8" w:tplc="40090005" w:tentative="1">
+      <w:start w:val="1"/>
+      <w:numFmt w:val="bullet"/>
+      <w:lvlText w:val=""/>
+      <w:lvlJc w:val="left"/>
+      <w:pPr>
+        <w:ind w:left="6480" w:hanging="360"/>
+      </w:pPr>
+      <w:rPr>
+        <w:rFonts w:ascii="Wingdings" w:hAnsi="Wingdings" w:hint="default"/>
+      </w:rPr>
+    </w:lvl>
+  </w:abstractNum>
+  <w:abstractNum w:abstractNumId="15" w15:restartNumberingAfterBreak="0">
+    <w:nsid w:val="66C9697E"/>
+    <w:multiLevelType w:val="hybridMultilevel"/>
+    <w:tmpl w:val="C3B6C59A"/>
+    <w:lvl w:ilvl="0" w:tplc="40090001">
+      <w:start w:val="1"/>
+      <w:numFmt w:val="bullet"/>
+      <w:lvlText w:val=""/>
+      <w:lvlJc w:val="left"/>
+      <w:pPr>
+        <w:ind w:left="720" w:hanging="360"/>
+      </w:pPr>
+      <w:rPr>
+        <w:rFonts w:ascii="Symbol" w:hAnsi="Symbol" w:hint="default"/>
+      </w:rPr>
+    </w:lvl>
+    <w:lvl w:ilvl="1" w:tplc="40090003" w:tentative="1">
+      <w:start w:val="1"/>
+      <w:numFmt w:val="bullet"/>
+      <w:lvlText w:val="o"/>
+      <w:lvlJc w:val="left"/>
+      <w:pPr>
+        <w:ind w:left="1440" w:hanging="360"/>
+      </w:pPr>
+      <w:rPr>
+        <w:rFonts w:ascii="Courier New" w:hAnsi="Courier New" w:cs="Courier New" w:hint="default"/>
+      </w:rPr>
+    </w:lvl>
+    <w:lvl w:ilvl="2" w:tplc="40090005" w:tentative="1">
+      <w:start w:val="1"/>
+      <w:numFmt w:val="bullet"/>
+      <w:lvlText w:val=""/>
+      <w:lvlJc w:val="left"/>
+      <w:pPr>
+        <w:ind w:left="2160" w:hanging="360"/>
+      </w:pPr>
+      <w:rPr>
+        <w:rFonts w:ascii="Wingdings" w:hAnsi="Wingdings" w:hint="default"/>
+      </w:rPr>
+    </w:lvl>
+    <w:lvl w:ilvl="3" w:tplc="40090001" w:tentative="1">
+      <w:start w:val="1"/>
+      <w:numFmt w:val="bullet"/>
+      <w:lvlText w:val=""/>
+      <w:lvlJc w:val="left"/>
+      <w:pPr>
+        <w:ind w:left="2880" w:hanging="360"/>
+      </w:pPr>
+      <w:rPr>
+        <w:rFonts w:ascii="Symbol" w:hAnsi="Symbol" w:hint="default"/>
+      </w:rPr>
+    </w:lvl>
+    <w:lvl w:ilvl="4" w:tplc="40090003" w:tentative="1">
+      <w:start w:val="1"/>
+      <w:numFmt w:val="bullet"/>
+      <w:lvlText w:val="o"/>
+      <w:lvlJc w:val="left"/>
+      <w:pPr>
+        <w:ind w:left="3600" w:hanging="360"/>
+      </w:pPr>
+      <w:rPr>
+        <w:rFonts w:ascii="Courier New" w:hAnsi="Courier New" w:cs="Courier New" w:hint="default"/>
+      </w:rPr>
+    </w:lvl>
+    <w:lvl w:ilvl="5" w:tplc="40090005" w:tentative="1">
+      <w:start w:val="1"/>
+      <w:numFmt w:val="bullet"/>
+      <w:lvlText w:val=""/>
+      <w:lvlJc w:val="left"/>
+      <w:pPr>
+        <w:ind w:left="4320" w:hanging="360"/>
+      </w:pPr>
+      <w:rPr>
+        <w:rFonts w:ascii="Wingdings" w:hAnsi="Wingdings" w:hint="default"/>
+      </w:rPr>
+    </w:lvl>
+    <w:lvl w:ilvl="6" w:tplc="40090001" w:tentative="1">
+      <w:start w:val="1"/>
+      <w:numFmt w:val="bullet"/>
+      <w:lvlText w:val=""/>
+      <w:lvlJc w:val="left"/>
+      <w:pPr>
+        <w:ind w:left="5040" w:hanging="360"/>
+      </w:pPr>
+      <w:rPr>
+        <w:rFonts w:ascii="Symbol" w:hAnsi="Symbol" w:hint="default"/>
+      </w:rPr>
+    </w:lvl>
+    <w:lvl w:ilvl="7" w:tplc="40090003" w:tentative="1">
+      <w:start w:val="1"/>
+      <w:numFmt w:val="bullet"/>
+      <w:lvlText w:val="o"/>
+      <w:lvlJc w:val="left"/>
+      <w:pPr>
+        <w:ind w:left="5760" w:hanging="360"/>
+      </w:pPr>
+      <w:rPr>
+        <w:rFonts w:ascii="Courier New" w:hAnsi="Courier New" w:cs="Courier New" w:hint="default"/>
+      </w:rPr>
+    </w:lvl>
+    <w:lvl w:ilvl="8" w:tplc="40090005" w:tentative="1">
+      <w:start w:val="1"/>
+      <w:numFmt w:val="bullet"/>
+      <w:lvlText w:val=""/>
+      <w:lvlJc w:val="left"/>
+      <w:pPr>
+        <w:ind w:left="6480" w:hanging="360"/>
+      </w:pPr>
+      <w:rPr>
+        <w:rFonts w:ascii="Wingdings" w:hAnsi="Wingdings" w:hint="default"/>
+      </w:rPr>
+    </w:lvl>
+  </w:abstractNum>
+  <w:abstractNum w:abstractNumId="16" w15:restartNumberingAfterBreak="0">
     <w:nsid w:val="6B015827"/>
     <w:multiLevelType w:val="hybridMultilevel"/>
     <w:tmpl w:val="55E226A2"/>
@@ -2195,6 +2894,155 @@
       </w:pPr>
       <w:rPr>
         <w:rFonts w:ascii="Wingdings" w:hAnsi="Wingdings" w:hint="default"/>
+      </w:rPr>
+    </w:lvl>
+  </w:abstractNum>
+  <w:abstractNum w:abstractNumId="17" w15:restartNumberingAfterBreak="0">
+    <w:nsid w:val="7E7D6259"/>
+    <w:multiLevelType w:val="multilevel"/>
+    <w:tmpl w:val="7A4E95CC"/>
+    <w:lvl w:ilvl="0">
+      <w:start w:val="1"/>
+      <w:numFmt w:val="bullet"/>
+      <w:lvlText w:val=""/>
+      <w:lvlJc w:val="left"/>
+      <w:pPr>
+        <w:tabs>
+          <w:tab w:val="num" w:pos="720"/>
+        </w:tabs>
+        <w:ind w:left="720" w:hanging="360"/>
+      </w:pPr>
+      <w:rPr>
+        <w:rFonts w:ascii="Symbol" w:hAnsi="Symbol" w:hint="default"/>
+        <w:sz w:val="20"/>
+      </w:rPr>
+    </w:lvl>
+    <w:lvl w:ilvl="1" w:tentative="1">
+      <w:start w:val="1"/>
+      <w:numFmt w:val="bullet"/>
+      <w:lvlText w:val="o"/>
+      <w:lvlJc w:val="left"/>
+      <w:pPr>
+        <w:tabs>
+          <w:tab w:val="num" w:pos="1440"/>
+        </w:tabs>
+        <w:ind w:left="1440" w:hanging="360"/>
+      </w:pPr>
+      <w:rPr>
+        <w:rFonts w:ascii="Courier New" w:hAnsi="Courier New" w:hint="default"/>
+        <w:sz w:val="20"/>
+      </w:rPr>
+    </w:lvl>
+    <w:lvl w:ilvl="2" w:tentative="1">
+      <w:start w:val="1"/>
+      <w:numFmt w:val="bullet"/>
+      <w:lvlText w:val=""/>
+      <w:lvlJc w:val="left"/>
+      <w:pPr>
+        <w:tabs>
+          <w:tab w:val="num" w:pos="2160"/>
+        </w:tabs>
+        <w:ind w:left="2160" w:hanging="360"/>
+      </w:pPr>
+      <w:rPr>
+        <w:rFonts w:ascii="Wingdings" w:hAnsi="Wingdings" w:hint="default"/>
+        <w:sz w:val="20"/>
+      </w:rPr>
+    </w:lvl>
+    <w:lvl w:ilvl="3" w:tentative="1">
+      <w:start w:val="1"/>
+      <w:numFmt w:val="bullet"/>
+      <w:lvlText w:val=""/>
+      <w:lvlJc w:val="left"/>
+      <w:pPr>
+        <w:tabs>
+          <w:tab w:val="num" w:pos="2880"/>
+        </w:tabs>
+        <w:ind w:left="2880" w:hanging="360"/>
+      </w:pPr>
+      <w:rPr>
+        <w:rFonts w:ascii="Wingdings" w:hAnsi="Wingdings" w:hint="default"/>
+        <w:sz w:val="20"/>
+      </w:rPr>
+    </w:lvl>
+    <w:lvl w:ilvl="4" w:tentative="1">
+      <w:start w:val="1"/>
+      <w:numFmt w:val="bullet"/>
+      <w:lvlText w:val=""/>
+      <w:lvlJc w:val="left"/>
+      <w:pPr>
+        <w:tabs>
+          <w:tab w:val="num" w:pos="3600"/>
+        </w:tabs>
+        <w:ind w:left="3600" w:hanging="360"/>
+      </w:pPr>
+      <w:rPr>
+        <w:rFonts w:ascii="Wingdings" w:hAnsi="Wingdings" w:hint="default"/>
+        <w:sz w:val="20"/>
+      </w:rPr>
+    </w:lvl>
+    <w:lvl w:ilvl="5" w:tentative="1">
+      <w:start w:val="1"/>
+      <w:numFmt w:val="bullet"/>
+      <w:lvlText w:val=""/>
+      <w:lvlJc w:val="left"/>
+      <w:pPr>
+        <w:tabs>
+          <w:tab w:val="num" w:pos="4320"/>
+        </w:tabs>
+        <w:ind w:left="4320" w:hanging="360"/>
+      </w:pPr>
+      <w:rPr>
+        <w:rFonts w:ascii="Wingdings" w:hAnsi="Wingdings" w:hint="default"/>
+        <w:sz w:val="20"/>
+      </w:rPr>
+    </w:lvl>
+    <w:lvl w:ilvl="6" w:tentative="1">
+      <w:start w:val="1"/>
+      <w:numFmt w:val="bullet"/>
+      <w:lvlText w:val=""/>
+      <w:lvlJc w:val="left"/>
+      <w:pPr>
+        <w:tabs>
+          <w:tab w:val="num" w:pos="5040"/>
+        </w:tabs>
+        <w:ind w:left="5040" w:hanging="360"/>
+      </w:pPr>
+      <w:rPr>
+        <w:rFonts w:ascii="Wingdings" w:hAnsi="Wingdings" w:hint="default"/>
+        <w:sz w:val="20"/>
+      </w:rPr>
+    </w:lvl>
+    <w:lvl w:ilvl="7" w:tentative="1">
+      <w:start w:val="1"/>
+      <w:numFmt w:val="bullet"/>
+      <w:lvlText w:val=""/>
+      <w:lvlJc w:val="left"/>
+      <w:pPr>
+        <w:tabs>
+          <w:tab w:val="num" w:pos="5760"/>
+        </w:tabs>
+        <w:ind w:left="5760" w:hanging="360"/>
+      </w:pPr>
+      <w:rPr>
+        <w:rFonts w:ascii="Wingdings" w:hAnsi="Wingdings" w:hint="default"/>
+        <w:sz w:val="20"/>
+      </w:rPr>
+    </w:lvl>
+    <w:lvl w:ilvl="8" w:tentative="1">
+      <w:start w:val="1"/>
+      <w:numFmt w:val="bullet"/>
+      <w:lvlText w:val=""/>
+      <w:lvlJc w:val="left"/>
+      <w:pPr>
+        <w:tabs>
+          <w:tab w:val="num" w:pos="6480"/>
+        </w:tabs>
+        <w:ind w:left="6480" w:hanging="360"/>
+      </w:pPr>
+      <w:rPr>
+        <w:rFonts w:ascii="Wingdings" w:hAnsi="Wingdings" w:hint="default"/>
+        <w:sz w:val="20"/>
       </w:rPr>
     </w:lvl>
   </w:abstractNum>
@@ -2217,13 +3065,13 @@
     <w:abstractNumId w:val="7"/>
   </w:num>
   <w:num w:numId="7" w16cid:durableId="1572497750">
-    <w:abstractNumId w:val="12"/>
+    <w:abstractNumId w:val="13"/>
   </w:num>
   <w:num w:numId="8" w16cid:durableId="1857233425">
     <w:abstractNumId w:val="6"/>
   </w:num>
   <w:num w:numId="9" w16cid:durableId="1648245262">
-    <w:abstractNumId w:val="13"/>
+    <w:abstractNumId w:val="16"/>
   </w:num>
   <w:num w:numId="10" w16cid:durableId="1775203513">
     <w:abstractNumId w:val="3"/>
@@ -2239,6 +3087,18 @@
   </w:num>
   <w:num w:numId="14" w16cid:durableId="2050760789">
     <w:abstractNumId w:val="2"/>
+  </w:num>
+  <w:num w:numId="15" w16cid:durableId="807475260">
+    <w:abstractNumId w:val="15"/>
+  </w:num>
+  <w:num w:numId="16" w16cid:durableId="520751904">
+    <w:abstractNumId w:val="17"/>
+  </w:num>
+  <w:num w:numId="17" w16cid:durableId="967466663">
+    <w:abstractNumId w:val="14"/>
+  </w:num>
+  <w:num w:numId="18" w16cid:durableId="1440640803">
+    <w:abstractNumId w:val="12"/>
   </w:num>
 </w:numbering>
 </file>

</xml_diff>